<commit_message>
TS 3.7-3.12 Corrections WIP
</commit_message>
<xml_diff>
--- a/brAhmaNa/TB 3.7-3.12 Sanskrit Corrections.docx
+++ b/brAhmaNa/TB 3.7-3.12 Sanskrit Corrections.docx
@@ -1180,6 +1180,931 @@
                 <w:szCs w:val="44"/>
               </w:rPr>
               <w:t>ÍqÉÌiÉþ |</w:t>
+            </w:r>
+          </w:p>
+        </w:tc>
+      </w:tr>
+      <w:tr>
+        <w:trPr>
+          <w:trHeight w:val="953"/>
+        </w:trPr>
+        <w:tc>
+          <w:tcPr>
+            <w:tcW w:w="3686" w:type="dxa"/>
+            <w:tcBorders>
+              <w:top w:val="single" w:sz="4" w:space="0" w:color="000000"/>
+              <w:left w:val="single" w:sz="4" w:space="0" w:color="000000"/>
+              <w:bottom w:val="single" w:sz="4" w:space="0" w:color="000000"/>
+              <w:right w:val="single" w:sz="4" w:space="0" w:color="000000"/>
+            </w:tcBorders>
+          </w:tcPr>
+          <w:p>
+            <w:pPr>
+              <w:spacing w:before="0" w:line="240" w:lineRule="auto"/>
+              <w:rPr>
+                <w:b/>
+                <w:sz w:val="28"/>
+                <w:szCs w:val="28"/>
+              </w:rPr>
+            </w:pPr>
+            <w:r>
+              <w:rPr>
+                <w:b/>
+                <w:sz w:val="28"/>
+                <w:szCs w:val="28"/>
+              </w:rPr>
+              <w:t>TB -3.11.7.5</w:t>
+            </w:r>
+          </w:p>
+          <w:p>
+            <w:pPr>
+              <w:spacing w:before="0" w:line="240" w:lineRule="auto"/>
+              <w:rPr>
+                <w:b/>
+                <w:sz w:val="28"/>
+                <w:szCs w:val="28"/>
+              </w:rPr>
+            </w:pPr>
+            <w:r>
+              <w:rPr>
+                <w:b/>
+                <w:sz w:val="28"/>
+                <w:szCs w:val="28"/>
+              </w:rPr>
+              <w:t>Statement No – 7</w:t>
+            </w:r>
+          </w:p>
+          <w:p>
+            <w:pPr>
+              <w:spacing w:before="0" w:line="240" w:lineRule="auto"/>
+              <w:rPr>
+                <w:b/>
+                <w:sz w:val="28"/>
+                <w:szCs w:val="28"/>
+              </w:rPr>
+            </w:pPr>
+            <w:r>
+              <w:rPr>
+                <w:b/>
+                <w:sz w:val="28"/>
+                <w:szCs w:val="28"/>
+              </w:rPr>
+              <w:t xml:space="preserve">Dasini No- </w:t>
+            </w:r>
+            <w:r>
+              <w:rPr>
+                <w:rFonts w:eastAsia="Times New Roman" w:cs="Arial"/>
+                <w:b/>
+                <w:color w:val="000000"/>
+                <w:sz w:val="32"/>
+                <w:szCs w:val="32"/>
+                <w:lang w:val="en-IN" w:eastAsia="en-IN"/>
+              </w:rPr>
+              <w:t>41</w:t>
+            </w:r>
+            <w:r>
+              <w:rPr>
+                <w:rFonts w:eastAsia="Times New Roman" w:cs="Arial"/>
+                <w:b/>
+                <w:color w:val="000000"/>
+                <w:sz w:val="32"/>
+                <w:szCs w:val="32"/>
+                <w:lang w:val="en-IN" w:eastAsia="en-IN"/>
+              </w:rPr>
+              <w:t>/90</w:t>
+            </w:r>
+            <w:r>
+              <w:rPr>
+                <w:b/>
+                <w:sz w:val="28"/>
+                <w:szCs w:val="28"/>
+              </w:rPr>
+              <w:br/>
+              <w:t>missed in Sanskrit</w:t>
+            </w:r>
+            <w:r>
+              <w:rPr>
+                <w:b/>
+                <w:sz w:val="28"/>
+                <w:szCs w:val="28"/>
+              </w:rPr>
+              <w:br/>
+            </w:r>
+          </w:p>
+        </w:tc>
+        <w:tc>
+          <w:tcPr>
+            <w:tcW w:w="5103" w:type="dxa"/>
+            <w:tcBorders>
+              <w:top w:val="single" w:sz="4" w:space="0" w:color="000000"/>
+              <w:left w:val="single" w:sz="4" w:space="0" w:color="000000"/>
+              <w:bottom w:val="single" w:sz="4" w:space="0" w:color="000000"/>
+              <w:right w:val="single" w:sz="4" w:space="0" w:color="000000"/>
+            </w:tcBorders>
+          </w:tcPr>
+          <w:p>
+            <w:pPr>
+              <w:spacing w:before="0" w:line="240" w:lineRule="auto"/>
+              <w:rPr>
+                <w:rFonts w:ascii="Latha" w:hAnsi="Latha" w:cs="Latha"/>
+                <w:sz w:val="28"/>
+                <w:szCs w:val="28"/>
+                <w:cs/>
+                <w:lang w:bidi="ta-IN"/>
+              </w:rPr>
+            </w:pPr>
+            <w:r>
+              <w:rPr>
+                <w:rFonts w:ascii="Latha" w:hAnsi="Latha" w:cs="Latha"/>
+                <w:sz w:val="28"/>
+                <w:szCs w:val="28"/>
+                <w:cs/>
+                <w:lang w:bidi="ta-IN"/>
+              </w:rPr>
+              <w:t>யோ</w:t>
+            </w:r>
+            <w:r>
+              <w:rPr>
+                <w:rFonts w:ascii="BRH Tamil Tab Extra" w:hAnsi="BRH Tamil Tab Extra" w:cs="Latha"/>
+                <w:b/>
+                <w:bCs/>
+                <w:sz w:val="36"/>
+                <w:szCs w:val="20"/>
+              </w:rPr>
+              <w:t>‡</w:t>
+            </w:r>
+            <w:r>
+              <w:rPr>
+                <w:rFonts w:ascii="BRH Devanagari Extra" w:hAnsi="BRH Devanagari Extra" w:cs="Latha"/>
+                <w:b/>
+                <w:sz w:val="36"/>
+                <w:szCs w:val="28"/>
+              </w:rPr>
+              <w:t>Å</w:t>
+            </w:r>
+            <w:r>
+              <w:rPr>
+                <w:rFonts w:ascii="Latha" w:hAnsi="Latha" w:cs="Latha"/>
+                <w:sz w:val="28"/>
+                <w:szCs w:val="28"/>
+                <w:cs/>
+                <w:lang w:bidi="ta-IN"/>
+              </w:rPr>
+              <w:t>க்</w:t>
+            </w:r>
+            <w:r>
+              <w:rPr>
+                <w:rFonts w:ascii="Latha" w:hAnsi="Latha" w:cs="Latha"/>
+                <w:b/>
+                <w:bCs/>
+                <w:position w:val="-12"/>
+                <w:sz w:val="28"/>
+                <w:szCs w:val="28"/>
+                <w:cs/>
+                <w:lang w:bidi="ta-IN"/>
+              </w:rPr>
+              <w:t>3</w:t>
+            </w:r>
+            <w:r>
+              <w:rPr>
+                <w:rFonts w:ascii="Latha" w:hAnsi="Latha" w:cs="Latha"/>
+                <w:sz w:val="28"/>
+                <w:szCs w:val="28"/>
+                <w:cs/>
+                <w:lang w:bidi="ta-IN"/>
+              </w:rPr>
+              <w:t>னி</w:t>
+            </w:r>
+            <w:r>
+              <w:rPr>
+                <w:rFonts w:ascii="Latha" w:hAnsi="Latha" w:cs="Latha"/>
+                <w:sz w:val="28"/>
+                <w:szCs w:val="28"/>
+                <w:cs/>
+                <w:lang w:bidi="ta-IN"/>
+              </w:rPr>
+              <w:t>ந்</w:t>
+            </w:r>
+            <w:r>
+              <w:rPr>
+                <w:rFonts w:ascii="Latha" w:hAnsi="Latha" w:cs="Latha" w:hint="cs"/>
+                <w:sz w:val="28"/>
+                <w:szCs w:val="28"/>
+                <w:cs/>
+                <w:lang w:bidi="ta-IN"/>
+              </w:rPr>
+              <w:t>-</w:t>
+            </w:r>
+            <w:r>
+              <w:rPr>
+                <w:rFonts w:ascii="Latha" w:hAnsi="Latha" w:cs="Latha"/>
+                <w:sz w:val="28"/>
+                <w:szCs w:val="28"/>
+                <w:cs/>
+                <w:lang w:bidi="ta-IN"/>
+              </w:rPr>
+              <w:t>நா</w:t>
+            </w:r>
+            <w:r>
+              <w:rPr>
+                <w:rFonts w:ascii="BRH Tamil Tab Extra" w:hAnsi="BRH Tamil Tab Extra" w:cs="Latha"/>
+                <w:b/>
+                <w:bCs/>
+                <w:sz w:val="36"/>
+                <w:szCs w:val="20"/>
+                <w:highlight w:val="yellow"/>
+              </w:rPr>
+              <w:t>†</w:t>
+            </w:r>
+            <w:r>
+              <w:rPr>
+                <w:rFonts w:ascii="Latha" w:hAnsi="Latha" w:cs="Latha"/>
+                <w:sz w:val="28"/>
+                <w:szCs w:val="28"/>
+                <w:highlight w:val="yellow"/>
+                <w:cs/>
+                <w:lang w:bidi="ta-IN"/>
+              </w:rPr>
+              <w:t>சி</w:t>
+            </w:r>
+            <w:r>
+              <w:rPr>
+                <w:rFonts w:ascii="BRH Tamil Tab Extra" w:hAnsi="BRH Tamil Tab Extra" w:cs="Latha"/>
+                <w:b/>
+                <w:bCs/>
+                <w:sz w:val="32"/>
+                <w:szCs w:val="20"/>
+                <w:highlight w:val="yellow"/>
+              </w:rPr>
+              <w:t>…</w:t>
+            </w:r>
+            <w:r>
+              <w:rPr>
+                <w:rFonts w:ascii="Latha" w:hAnsi="Latha" w:cs="Latha"/>
+                <w:sz w:val="28"/>
+                <w:szCs w:val="28"/>
+                <w:highlight w:val="yellow"/>
+                <w:cs/>
+                <w:lang w:bidi="ta-IN"/>
+              </w:rPr>
+              <w:t>கே</w:t>
+            </w:r>
+            <w:r>
+              <w:rPr>
+                <w:rFonts w:ascii="Latha" w:hAnsi="Latha" w:cs="Latha"/>
+                <w:sz w:val="28"/>
+                <w:szCs w:val="28"/>
+                <w:cs/>
+                <w:lang w:bidi="ta-IN"/>
+              </w:rPr>
+              <w:t>தஞ்</w:t>
+            </w:r>
+            <w:r>
+              <w:rPr>
+                <w:rFonts w:ascii="Latha" w:hAnsi="Latha" w:cs="Latha" w:hint="cs"/>
+                <w:sz w:val="28"/>
+                <w:szCs w:val="28"/>
+                <w:cs/>
+                <w:lang w:bidi="ta-IN"/>
+              </w:rPr>
+              <w:t>-</w:t>
+            </w:r>
+            <w:r>
+              <w:rPr>
+                <w:rFonts w:ascii="Latha" w:hAnsi="Latha" w:cs="Latha"/>
+                <w:sz w:val="28"/>
+                <w:szCs w:val="28"/>
+                <w:cs/>
+                <w:lang w:bidi="ta-IN"/>
+              </w:rPr>
+              <w:t>சி</w:t>
+            </w:r>
+            <w:r>
+              <w:rPr>
+                <w:rFonts w:ascii="BRH Tamil Tab Extra" w:hAnsi="BRH Tamil Tab Extra" w:cs="Latha"/>
+                <w:b/>
+                <w:bCs/>
+                <w:sz w:val="36"/>
+                <w:szCs w:val="20"/>
+              </w:rPr>
+              <w:t>†</w:t>
+            </w:r>
+            <w:r>
+              <w:rPr>
+                <w:rFonts w:ascii="Latha" w:hAnsi="Latha" w:cs="Latha"/>
+                <w:sz w:val="28"/>
+                <w:szCs w:val="28"/>
+                <w:cs/>
+                <w:lang w:bidi="ta-IN"/>
+              </w:rPr>
+              <w:t>னு</w:t>
+            </w:r>
+            <w:r>
+              <w:rPr>
+                <w:rFonts w:ascii="BRH Tamil Tab Extra" w:hAnsi="BRH Tamil Tab Extra" w:cs="Latha"/>
+                <w:b/>
+                <w:bCs/>
+                <w:sz w:val="32"/>
+                <w:szCs w:val="20"/>
+              </w:rPr>
+              <w:t>…</w:t>
+            </w:r>
+            <w:r>
+              <w:rPr>
+                <w:rFonts w:ascii="Latha" w:hAnsi="Latha" w:cs="Latha"/>
+                <w:sz w:val="28"/>
+                <w:szCs w:val="28"/>
+                <w:cs/>
+                <w:lang w:bidi="ta-IN"/>
+              </w:rPr>
+              <w:t xml:space="preserve">தே </w:t>
+            </w:r>
+          </w:p>
+        </w:tc>
+        <w:tc>
+          <w:tcPr>
+            <w:tcW w:w="4820" w:type="dxa"/>
+            <w:tcBorders>
+              <w:top w:val="single" w:sz="4" w:space="0" w:color="000000"/>
+              <w:left w:val="single" w:sz="4" w:space="0" w:color="000000"/>
+              <w:bottom w:val="single" w:sz="4" w:space="0" w:color="000000"/>
+              <w:right w:val="single" w:sz="4" w:space="0" w:color="000000"/>
+            </w:tcBorders>
+          </w:tcPr>
+          <w:p>
+            <w:pPr>
+              <w:spacing w:before="0" w:line="240" w:lineRule="auto"/>
+              <w:rPr>
+                <w:rFonts w:ascii="Latha" w:hAnsi="Latha" w:cs="Latha"/>
+                <w:sz w:val="28"/>
+                <w:szCs w:val="28"/>
+                <w:cs/>
+                <w:lang w:bidi="ta-IN"/>
+              </w:rPr>
+            </w:pPr>
+            <w:r>
+              <w:rPr>
+                <w:rFonts w:ascii="Latha" w:hAnsi="Latha" w:cs="Latha"/>
+                <w:sz w:val="28"/>
+                <w:szCs w:val="28"/>
+                <w:cs/>
+                <w:lang w:bidi="ta-IN"/>
+              </w:rPr>
+              <w:t>யோ</w:t>
+            </w:r>
+            <w:r>
+              <w:rPr>
+                <w:rFonts w:ascii="BRH Tamil Tab Extra" w:hAnsi="BRH Tamil Tab Extra" w:cs="Latha"/>
+                <w:b/>
+                <w:bCs/>
+                <w:sz w:val="36"/>
+                <w:szCs w:val="20"/>
+              </w:rPr>
+              <w:t>‡</w:t>
+            </w:r>
+            <w:r>
+              <w:rPr>
+                <w:rFonts w:ascii="BRH Devanagari Extra" w:hAnsi="BRH Devanagari Extra" w:cs="Latha"/>
+                <w:b/>
+                <w:sz w:val="36"/>
+                <w:szCs w:val="28"/>
+              </w:rPr>
+              <w:t>Å</w:t>
+            </w:r>
+            <w:r>
+              <w:rPr>
+                <w:rFonts w:ascii="Latha" w:hAnsi="Latha" w:cs="Latha"/>
+                <w:sz w:val="28"/>
+                <w:szCs w:val="28"/>
+                <w:cs/>
+                <w:lang w:bidi="ta-IN"/>
+              </w:rPr>
+              <w:t>க்</w:t>
+            </w:r>
+            <w:r>
+              <w:rPr>
+                <w:rFonts w:ascii="Latha" w:hAnsi="Latha" w:cs="Latha"/>
+                <w:b/>
+                <w:bCs/>
+                <w:position w:val="-12"/>
+                <w:sz w:val="28"/>
+                <w:szCs w:val="28"/>
+                <w:cs/>
+                <w:lang w:bidi="ta-IN"/>
+              </w:rPr>
+              <w:t>3</w:t>
+            </w:r>
+            <w:r>
+              <w:rPr>
+                <w:rFonts w:ascii="Latha" w:hAnsi="Latha" w:cs="Latha"/>
+                <w:sz w:val="28"/>
+                <w:szCs w:val="28"/>
+                <w:cs/>
+                <w:lang w:bidi="ta-IN"/>
+              </w:rPr>
+              <w:t>னி</w:t>
+            </w:r>
+            <w:r>
+              <w:rPr>
+                <w:rFonts w:ascii="Latha" w:hAnsi="Latha" w:cs="Latha"/>
+                <w:sz w:val="28"/>
+                <w:szCs w:val="28"/>
+                <w:cs/>
+                <w:lang w:bidi="ta-IN"/>
+              </w:rPr>
+              <w:t>ந்</w:t>
+            </w:r>
+            <w:r>
+              <w:rPr>
+                <w:rFonts w:ascii="Latha" w:hAnsi="Latha" w:cs="Latha" w:hint="cs"/>
+                <w:sz w:val="28"/>
+                <w:szCs w:val="28"/>
+                <w:cs/>
+                <w:lang w:bidi="ta-IN"/>
+              </w:rPr>
+              <w:t>-</w:t>
+            </w:r>
+            <w:r>
+              <w:rPr>
+                <w:rFonts w:ascii="Latha" w:hAnsi="Latha" w:cs="Latha"/>
+                <w:sz w:val="28"/>
+                <w:szCs w:val="28"/>
+                <w:cs/>
+                <w:lang w:bidi="ta-IN"/>
+              </w:rPr>
+              <w:t>நா</w:t>
+            </w:r>
+            <w:r>
+              <w:rPr>
+                <w:rFonts w:ascii="BRH Tamil Tab Extra" w:hAnsi="BRH Tamil Tab Extra" w:cs="Latha"/>
+                <w:b/>
+                <w:bCs/>
+                <w:sz w:val="36"/>
+                <w:szCs w:val="20"/>
+              </w:rPr>
+              <w:t>†</w:t>
+            </w:r>
+            <w:r>
+              <w:rPr>
+                <w:rFonts w:ascii="Latha" w:hAnsi="Latha" w:cs="Latha"/>
+                <w:sz w:val="28"/>
+                <w:szCs w:val="28"/>
+                <w:cs/>
+                <w:lang w:bidi="ta-IN"/>
+              </w:rPr>
+              <w:t>சி</w:t>
+            </w:r>
+            <w:r>
+              <w:rPr>
+                <w:rFonts w:ascii="Latha" w:hAnsi="Latha" w:cs="Latha"/>
+                <w:sz w:val="28"/>
+                <w:szCs w:val="28"/>
+                <w:highlight w:val="green"/>
+                <w:cs/>
+                <w:lang w:bidi="ta-IN"/>
+              </w:rPr>
+              <w:t>கே</w:t>
+            </w:r>
+            <w:r>
+              <w:rPr>
+                <w:rFonts w:ascii="BRH Tamil Tab Extra" w:hAnsi="BRH Tamil Tab Extra" w:cs="Latha"/>
+                <w:b/>
+                <w:bCs/>
+                <w:sz w:val="32"/>
+                <w:szCs w:val="20"/>
+              </w:rPr>
+              <w:t>…</w:t>
+            </w:r>
+            <w:r>
+              <w:rPr>
+                <w:rFonts w:ascii="Latha" w:hAnsi="Latha" w:cs="Latha"/>
+                <w:sz w:val="28"/>
+                <w:szCs w:val="28"/>
+                <w:cs/>
+                <w:lang w:bidi="ta-IN"/>
+              </w:rPr>
+              <w:t>தஞ்</w:t>
+            </w:r>
+            <w:r>
+              <w:rPr>
+                <w:rFonts w:ascii="Latha" w:hAnsi="Latha" w:cs="Latha" w:hint="cs"/>
+                <w:sz w:val="28"/>
+                <w:szCs w:val="28"/>
+                <w:cs/>
+                <w:lang w:bidi="ta-IN"/>
+              </w:rPr>
+              <w:t>-</w:t>
+            </w:r>
+            <w:r>
+              <w:rPr>
+                <w:rFonts w:ascii="Latha" w:hAnsi="Latha" w:cs="Latha"/>
+                <w:sz w:val="28"/>
+                <w:szCs w:val="28"/>
+                <w:cs/>
+                <w:lang w:bidi="ta-IN"/>
+              </w:rPr>
+              <w:t>சி</w:t>
+            </w:r>
+            <w:r>
+              <w:rPr>
+                <w:rFonts w:ascii="BRH Tamil Tab Extra" w:hAnsi="BRH Tamil Tab Extra" w:cs="Latha"/>
+                <w:b/>
+                <w:bCs/>
+                <w:sz w:val="36"/>
+                <w:szCs w:val="20"/>
+              </w:rPr>
+              <w:t>†</w:t>
+            </w:r>
+            <w:r>
+              <w:rPr>
+                <w:rFonts w:ascii="Latha" w:hAnsi="Latha" w:cs="Latha"/>
+                <w:sz w:val="28"/>
+                <w:szCs w:val="28"/>
+                <w:cs/>
+                <w:lang w:bidi="ta-IN"/>
+              </w:rPr>
+              <w:t>னு</w:t>
+            </w:r>
+            <w:r>
+              <w:rPr>
+                <w:rFonts w:ascii="BRH Tamil Tab Extra" w:hAnsi="BRH Tamil Tab Extra" w:cs="Latha"/>
+                <w:b/>
+                <w:bCs/>
+                <w:sz w:val="32"/>
+                <w:szCs w:val="20"/>
+              </w:rPr>
+              <w:t>…</w:t>
+            </w:r>
+            <w:r>
+              <w:rPr>
+                <w:rFonts w:ascii="Latha" w:hAnsi="Latha" w:cs="Latha"/>
+                <w:sz w:val="28"/>
+                <w:szCs w:val="28"/>
+                <w:cs/>
+                <w:lang w:bidi="ta-IN"/>
+              </w:rPr>
+              <w:t xml:space="preserve">தே </w:t>
+            </w:r>
+            <w:r>
+              <w:rPr>
+                <w:rFonts w:ascii="Latha" w:hAnsi="Latha" w:cs="Latha"/>
+                <w:sz w:val="28"/>
+                <w:szCs w:val="28"/>
+              </w:rPr>
+              <w:t>|</w:t>
+            </w:r>
+          </w:p>
+        </w:tc>
+      </w:tr>
+      <w:tr>
+        <w:trPr>
+          <w:trHeight w:val="953"/>
+        </w:trPr>
+        <w:tc>
+          <w:tcPr>
+            <w:tcW w:w="3686" w:type="dxa"/>
+            <w:tcBorders>
+              <w:top w:val="single" w:sz="4" w:space="0" w:color="000000"/>
+              <w:left w:val="single" w:sz="4" w:space="0" w:color="000000"/>
+              <w:bottom w:val="single" w:sz="4" w:space="0" w:color="000000"/>
+              <w:right w:val="single" w:sz="4" w:space="0" w:color="000000"/>
+            </w:tcBorders>
+          </w:tcPr>
+          <w:p>
+            <w:pPr>
+              <w:spacing w:before="0" w:line="240" w:lineRule="auto"/>
+              <w:rPr>
+                <w:b/>
+                <w:sz w:val="28"/>
+                <w:szCs w:val="28"/>
+              </w:rPr>
+            </w:pPr>
+            <w:r>
+              <w:rPr>
+                <w:b/>
+                <w:sz w:val="28"/>
+                <w:szCs w:val="28"/>
+              </w:rPr>
+              <w:t>TB -3.11.9.6</w:t>
+            </w:r>
+          </w:p>
+          <w:p>
+            <w:pPr>
+              <w:spacing w:before="0" w:line="240" w:lineRule="auto"/>
+              <w:rPr>
+                <w:b/>
+                <w:sz w:val="28"/>
+                <w:szCs w:val="28"/>
+              </w:rPr>
+            </w:pPr>
+            <w:r>
+              <w:rPr>
+                <w:b/>
+                <w:sz w:val="28"/>
+                <w:szCs w:val="28"/>
+              </w:rPr>
+              <w:t>Statement No – 4</w:t>
+            </w:r>
+          </w:p>
+          <w:p>
+            <w:pPr>
+              <w:spacing w:before="0" w:line="240" w:lineRule="auto"/>
+              <w:rPr>
+                <w:b/>
+                <w:sz w:val="28"/>
+                <w:szCs w:val="28"/>
+              </w:rPr>
+            </w:pPr>
+            <w:r>
+              <w:rPr>
+                <w:b/>
+                <w:sz w:val="28"/>
+                <w:szCs w:val="28"/>
+              </w:rPr>
+              <w:t xml:space="preserve">Dasini No- </w:t>
+            </w:r>
+            <w:r>
+              <w:rPr>
+                <w:rFonts w:eastAsia="Times New Roman" w:cs="Arial"/>
+                <w:b/>
+                <w:color w:val="000000"/>
+                <w:sz w:val="32"/>
+                <w:szCs w:val="32"/>
+                <w:lang w:val="en-IN" w:eastAsia="en-IN"/>
+              </w:rPr>
+              <w:t>55/104</w:t>
+            </w:r>
+          </w:p>
+        </w:tc>
+        <w:tc>
+          <w:tcPr>
+            <w:tcW w:w="5103" w:type="dxa"/>
+            <w:tcBorders>
+              <w:top w:val="single" w:sz="4" w:space="0" w:color="000000"/>
+              <w:left w:val="single" w:sz="4" w:space="0" w:color="000000"/>
+              <w:bottom w:val="single" w:sz="4" w:space="0" w:color="000000"/>
+              <w:right w:val="single" w:sz="4" w:space="0" w:color="000000"/>
+            </w:tcBorders>
+          </w:tcPr>
+          <w:p>
+            <w:pPr>
+              <w:spacing w:before="0" w:line="240" w:lineRule="auto"/>
+              <w:rPr>
+                <w:rFonts w:ascii="BRH Devanagari Extra" w:hAnsi="BRH Devanagari Extra" w:cs="BRH Devanagari Extra"/>
+                <w:sz w:val="40"/>
+                <w:szCs w:val="44"/>
+              </w:rPr>
+            </w:pPr>
+            <w:r>
+              <w:rPr>
+                <w:rFonts w:ascii="Latha" w:hAnsi="Latha" w:cs="Latha"/>
+                <w:sz w:val="28"/>
+                <w:szCs w:val="28"/>
+                <w:cs/>
+                <w:lang w:bidi="ta-IN"/>
+              </w:rPr>
+              <w:t>ஏ</w:t>
+            </w:r>
+            <w:r>
+              <w:rPr>
+                <w:rFonts w:ascii="BRH Tamil Tab Extra" w:hAnsi="BRH Tamil Tab Extra" w:cs="Latha"/>
+                <w:b/>
+                <w:bCs/>
+                <w:sz w:val="32"/>
+                <w:szCs w:val="20"/>
+              </w:rPr>
+              <w:t>…</w:t>
+            </w:r>
+            <w:r>
+              <w:rPr>
+                <w:rFonts w:ascii="Latha" w:hAnsi="Latha" w:cs="Latha"/>
+                <w:sz w:val="28"/>
+                <w:szCs w:val="28"/>
+                <w:cs/>
+                <w:lang w:bidi="ta-IN"/>
+              </w:rPr>
+              <w:t xml:space="preserve">தாம் </w:t>
+            </w:r>
+            <w:r>
+              <w:rPr>
+                <w:rFonts w:ascii="Latha" w:hAnsi="Latha" w:cs="Latha"/>
+                <w:sz w:val="28"/>
+                <w:szCs w:val="28"/>
+                <w:highlight w:val="yellow"/>
+                <w:cs/>
+                <w:lang w:bidi="ta-IN"/>
+              </w:rPr>
+              <w:t>ப்ர</w:t>
+            </w:r>
+            <w:r>
+              <w:rPr>
+                <w:rFonts w:ascii="BRH Tamil Tab Extra" w:hAnsi="BRH Tamil Tab Extra" w:cs="Latha"/>
+                <w:b/>
+                <w:bCs/>
+                <w:sz w:val="36"/>
+                <w:szCs w:val="20"/>
+                <w:highlight w:val="yellow"/>
+              </w:rPr>
+              <w:t>†</w:t>
+            </w:r>
+            <w:r>
+              <w:rPr>
+                <w:rFonts w:ascii="Latha" w:hAnsi="Latha" w:cs="Latha"/>
+                <w:sz w:val="28"/>
+                <w:szCs w:val="28"/>
+                <w:highlight w:val="yellow"/>
+                <w:cs/>
+                <w:lang w:bidi="ta-IN"/>
+              </w:rPr>
+              <w:t>ஜா</w:t>
+            </w:r>
+            <w:r>
+              <w:rPr>
+                <w:rFonts w:ascii="Latha" w:hAnsi="Latha" w:cs="Latha"/>
+                <w:sz w:val="28"/>
+                <w:szCs w:val="28"/>
+                <w:cs/>
+                <w:lang w:bidi="ta-IN"/>
+              </w:rPr>
+              <w:t>தி</w:t>
+            </w:r>
+            <w:r>
+              <w:rPr>
+                <w:rFonts w:ascii="BRH Tamil Tab Extra" w:hAnsi="BRH Tamil Tab Extra" w:cs="Latha"/>
+                <w:b/>
+                <w:bCs/>
+                <w:sz w:val="32"/>
+                <w:szCs w:val="20"/>
+              </w:rPr>
+              <w:t>…</w:t>
+            </w:r>
+            <w:r>
+              <w:rPr>
+                <w:rFonts w:ascii="Latha" w:hAnsi="Latha" w:cs="Latha"/>
+                <w:sz w:val="28"/>
+                <w:szCs w:val="28"/>
+                <w:cs/>
+                <w:lang w:bidi="ta-IN"/>
+              </w:rPr>
+              <w:t>ம் ப்ரஜா</w:t>
+            </w:r>
+            <w:r>
+              <w:rPr>
+                <w:rFonts w:ascii="BRH Tamil Tab Extra" w:hAnsi="BRH Tamil Tab Extra" w:cs="Latha"/>
+                <w:b/>
+                <w:bCs/>
+                <w:sz w:val="36"/>
+                <w:szCs w:val="20"/>
+              </w:rPr>
+              <w:t>†</w:t>
+            </w:r>
+            <w:r>
+              <w:rPr>
+                <w:rFonts w:ascii="Latha" w:hAnsi="Latha" w:cs="Latha"/>
+                <w:sz w:val="28"/>
+                <w:szCs w:val="28"/>
+                <w:cs/>
+                <w:lang w:bidi="ta-IN"/>
+              </w:rPr>
+              <w:t xml:space="preserve">யதே </w:t>
+            </w:r>
+            <w:r>
+              <w:rPr>
+                <w:rFonts w:ascii="Latha" w:hAnsi="Latha" w:cs="Latha"/>
+                <w:sz w:val="28"/>
+                <w:szCs w:val="28"/>
+              </w:rPr>
+              <w:t>|</w:t>
+            </w:r>
+          </w:p>
+        </w:tc>
+        <w:tc>
+          <w:tcPr>
+            <w:tcW w:w="4820" w:type="dxa"/>
+            <w:tcBorders>
+              <w:top w:val="single" w:sz="4" w:space="0" w:color="000000"/>
+              <w:left w:val="single" w:sz="4" w:space="0" w:color="000000"/>
+              <w:bottom w:val="single" w:sz="4" w:space="0" w:color="000000"/>
+              <w:right w:val="single" w:sz="4" w:space="0" w:color="000000"/>
+            </w:tcBorders>
+          </w:tcPr>
+          <w:p>
+            <w:pPr>
+              <w:spacing w:before="0" w:line="240" w:lineRule="auto"/>
+              <w:rPr>
+                <w:rFonts w:ascii="BRH Devanagari Extra" w:hAnsi="BRH Devanagari Extra" w:cs="BRH Devanagari Extra"/>
+                <w:sz w:val="40"/>
+                <w:szCs w:val="44"/>
+              </w:rPr>
+            </w:pPr>
+            <w:r>
+              <w:rPr>
+                <w:rFonts w:ascii="Latha" w:hAnsi="Latha" w:cs="Latha"/>
+                <w:sz w:val="28"/>
+                <w:szCs w:val="28"/>
+                <w:cs/>
+                <w:lang w:bidi="ta-IN"/>
+              </w:rPr>
+              <w:t>ஏ</w:t>
+            </w:r>
+            <w:r>
+              <w:rPr>
+                <w:rFonts w:ascii="BRH Tamil Tab Extra" w:hAnsi="BRH Tamil Tab Extra" w:cs="Latha"/>
+                <w:b/>
+                <w:bCs/>
+                <w:sz w:val="32"/>
+                <w:szCs w:val="20"/>
+              </w:rPr>
+              <w:t>…</w:t>
+            </w:r>
+            <w:r>
+              <w:rPr>
+                <w:rFonts w:ascii="Latha" w:hAnsi="Latha" w:cs="Latha"/>
+                <w:sz w:val="28"/>
+                <w:szCs w:val="28"/>
+                <w:cs/>
+                <w:lang w:bidi="ta-IN"/>
+              </w:rPr>
+              <w:t xml:space="preserve">தாம் </w:t>
+            </w:r>
+            <w:r>
+              <w:rPr>
+                <w:rFonts w:ascii="Latha" w:hAnsi="Latha" w:cs="Latha"/>
+                <w:sz w:val="28"/>
+                <w:szCs w:val="28"/>
+                <w:highlight w:val="green"/>
+                <w:cs/>
+                <w:lang w:bidi="ta-IN"/>
+              </w:rPr>
+              <w:t>ப்ரஜா</w:t>
+            </w:r>
+            <w:r>
+              <w:rPr>
+                <w:rFonts w:ascii="BRH Tamil Tab Extra" w:hAnsi="BRH Tamil Tab Extra" w:cs="Latha"/>
+                <w:b/>
+                <w:bCs/>
+                <w:sz w:val="36"/>
+                <w:szCs w:val="20"/>
+              </w:rPr>
+              <w:t>†</w:t>
+            </w:r>
+            <w:r>
+              <w:rPr>
+                <w:rFonts w:ascii="Latha" w:hAnsi="Latha" w:cs="Latha"/>
+                <w:sz w:val="28"/>
+                <w:szCs w:val="28"/>
+                <w:cs/>
+                <w:lang w:bidi="ta-IN"/>
+              </w:rPr>
+              <w:t>தி</w:t>
+            </w:r>
+            <w:r>
+              <w:rPr>
+                <w:rFonts w:ascii="BRH Tamil Tab Extra" w:hAnsi="BRH Tamil Tab Extra" w:cs="Latha"/>
+                <w:b/>
+                <w:bCs/>
+                <w:sz w:val="32"/>
+                <w:szCs w:val="20"/>
+              </w:rPr>
+              <w:t>…</w:t>
+            </w:r>
+            <w:r>
+              <w:rPr>
+                <w:rFonts w:ascii="Latha" w:hAnsi="Latha" w:cs="Latha"/>
+                <w:sz w:val="28"/>
+                <w:szCs w:val="28"/>
+                <w:cs/>
+                <w:lang w:bidi="ta-IN"/>
+              </w:rPr>
+              <w:t>ம் ப்ரஜா</w:t>
+            </w:r>
+            <w:r>
+              <w:rPr>
+                <w:rFonts w:ascii="BRH Tamil Tab Extra" w:hAnsi="BRH Tamil Tab Extra" w:cs="Latha"/>
+                <w:b/>
+                <w:bCs/>
+                <w:sz w:val="36"/>
+                <w:szCs w:val="20"/>
+              </w:rPr>
+              <w:t>†</w:t>
+            </w:r>
+            <w:r>
+              <w:rPr>
+                <w:rFonts w:ascii="Latha" w:hAnsi="Latha" w:cs="Latha"/>
+                <w:sz w:val="28"/>
+                <w:szCs w:val="28"/>
+                <w:cs/>
+                <w:lang w:bidi="ta-IN"/>
+              </w:rPr>
+              <w:t xml:space="preserve">யதே </w:t>
+            </w:r>
+            <w:r>
+              <w:rPr>
+                <w:rFonts w:ascii="Latha" w:hAnsi="Latha" w:cs="Latha"/>
+                <w:sz w:val="28"/>
+                <w:szCs w:val="28"/>
+              </w:rPr>
+              <w:t>|</w:t>
             </w:r>
           </w:p>
         </w:tc>
@@ -1332,7 +2257,6 @@
           <w:szCs w:val="32"/>
           <w:u w:val="single"/>
         </w:rPr>
-        <w:lastRenderedPageBreak/>
         <w:t xml:space="preserve">TaittirIya BrAhmaNam - TB 3.7 to 3.12   </w:t>
       </w:r>
     </w:p>
@@ -2519,6 +3443,7 @@
                 <w:sz w:val="28"/>
                 <w:szCs w:val="28"/>
               </w:rPr>
+              <w:lastRenderedPageBreak/>
               <w:t>T.B.3.8.9.4</w:t>
             </w:r>
           </w:p>
@@ -3326,7 +4251,6 @@
                 <w:sz w:val="28"/>
                 <w:szCs w:val="28"/>
               </w:rPr>
-              <w:lastRenderedPageBreak/>
               <w:t>T.B.3.8.18.5</w:t>
             </w:r>
           </w:p>
@@ -5055,6 +5979,7 @@
                 <w:sz w:val="28"/>
                 <w:szCs w:val="28"/>
               </w:rPr>
+              <w:lastRenderedPageBreak/>
               <w:t>T.B.3.</w:t>
             </w:r>
             <w:r>
@@ -5551,7 +6476,6 @@
                 <w:sz w:val="28"/>
                 <w:szCs w:val="28"/>
               </w:rPr>
-              <w:lastRenderedPageBreak/>
               <w:t>T.B.3.</w:t>
             </w:r>
             <w:r>
@@ -6719,6 +7643,7 @@
                 <w:szCs w:val="28"/>
                 <w:lang w:val="it-IT"/>
               </w:rPr>
+              <w:lastRenderedPageBreak/>
               <w:t>T.B.3.7.6.22</w:t>
             </w:r>
           </w:p>
@@ -7386,7 +8311,6 @@
                 <w:szCs w:val="28"/>
                 <w:lang w:val="it-IT"/>
               </w:rPr>
-              <w:lastRenderedPageBreak/>
               <w:t>T.B.3.10.1.3</w:t>
             </w:r>
           </w:p>
@@ -9013,6 +9937,7 @@
                 <w:szCs w:val="28"/>
                 <w:lang w:val="it-IT"/>
               </w:rPr>
+              <w:lastRenderedPageBreak/>
               <w:t>T.B.3.12.5.3</w:t>
             </w:r>
           </w:p>
@@ -9883,7 +10808,6 @@
                 <w:szCs w:val="28"/>
                 <w:lang w:val="it-IT"/>
               </w:rPr>
-              <w:lastRenderedPageBreak/>
               <w:t>T.B.3.12.8.1</w:t>
             </w:r>
           </w:p>
@@ -10962,6 +11886,7 @@
                 <w:sz w:val="28"/>
                 <w:szCs w:val="28"/>
               </w:rPr>
+              <w:lastRenderedPageBreak/>
               <w:t>TB 3.7.2.5</w:t>
             </w:r>
           </w:p>
@@ -11753,7 +12678,6 @@
                 <w:sz w:val="28"/>
                 <w:szCs w:val="28"/>
               </w:rPr>
-              <w:lastRenderedPageBreak/>
               <w:t>TB 3.7.6.9</w:t>
             </w:r>
           </w:p>
@@ -13296,6 +14220,7 @@
                 <w:sz w:val="28"/>
                 <w:szCs w:val="28"/>
               </w:rPr>
+              <w:lastRenderedPageBreak/>
               <w:t>TB 3.8.6.5</w:t>
             </w:r>
           </w:p>
@@ -14133,7 +15058,6 @@
                 <w:sz w:val="28"/>
                 <w:szCs w:val="28"/>
               </w:rPr>
-              <w:lastRenderedPageBreak/>
               <w:t>(</w:t>
             </w:r>
             <w:r>
@@ -14191,7 +15115,6 @@
                 <w:sz w:val="28"/>
                 <w:szCs w:val="28"/>
               </w:rPr>
-              <w:lastRenderedPageBreak/>
               <w:t>TB 3.8.8.4</w:t>
             </w:r>
           </w:p>
@@ -15499,6 +16422,7 @@
                 <w:sz w:val="28"/>
                 <w:szCs w:val="28"/>
               </w:rPr>
+              <w:lastRenderedPageBreak/>
               <w:t>TB 3.8.12.1</w:t>
             </w:r>
           </w:p>
@@ -16276,7 +17200,6 @@
                 <w:sz w:val="28"/>
                 <w:szCs w:val="28"/>
               </w:rPr>
-              <w:lastRenderedPageBreak/>
               <w:t>TB 3.8.16.2</w:t>
             </w:r>
           </w:p>
@@ -17783,6 +18706,7 @@
                 <w:sz w:val="28"/>
                 <w:szCs w:val="28"/>
               </w:rPr>
+              <w:lastRenderedPageBreak/>
               <w:t>TB 3.9.1.2</w:t>
             </w:r>
           </w:p>
@@ -18554,7 +19478,6 @@
                 <w:sz w:val="28"/>
                 <w:szCs w:val="28"/>
               </w:rPr>
-              <w:lastRenderedPageBreak/>
               <w:t>TB 3.9.2.2</w:t>
             </w:r>
           </w:p>
@@ -20197,6 +21120,7 @@
                 <w:sz w:val="28"/>
                 <w:szCs w:val="28"/>
               </w:rPr>
+              <w:lastRenderedPageBreak/>
               <w:t>TB 3.9.7.4</w:t>
             </w:r>
           </w:p>
@@ -20708,7 +21632,6 @@
                 <w:sz w:val="28"/>
                 <w:szCs w:val="28"/>
               </w:rPr>
-              <w:lastRenderedPageBreak/>
               <w:t>TB 3.9.8.3</w:t>
             </w:r>
           </w:p>
@@ -22602,6 +23525,7 @@
                 <w:sz w:val="28"/>
                 <w:szCs w:val="28"/>
               </w:rPr>
+              <w:lastRenderedPageBreak/>
               <w:t>TB 3.9.13.3</w:t>
             </w:r>
           </w:p>
@@ -23179,7 +24103,6 @@
                 <w:sz w:val="28"/>
                 <w:szCs w:val="28"/>
               </w:rPr>
-              <w:lastRenderedPageBreak/>
               <w:t>TB 3.9.17.5</w:t>
             </w:r>
           </w:p>
@@ -24733,6 +25656,7 @@
                 <w:sz w:val="28"/>
                 <w:szCs w:val="28"/>
               </w:rPr>
+              <w:lastRenderedPageBreak/>
               <w:t>4th</w:t>
             </w:r>
             <w:r>
@@ -24769,6 +25693,7 @@
                 <w:sz w:val="36"/>
                 <w:szCs w:val="44"/>
               </w:rPr>
+              <w:lastRenderedPageBreak/>
               <w:t>iuÉU</w:t>
             </w:r>
             <w:r>
@@ -24819,6 +25744,7 @@
                 <w:sz w:val="36"/>
                 <w:szCs w:val="44"/>
               </w:rPr>
+              <w:lastRenderedPageBreak/>
               <w:t>AÉ</w:t>
             </w:r>
             <w:r>
@@ -24897,6 +25823,7 @@
                 <w:sz w:val="36"/>
                 <w:szCs w:val="44"/>
               </w:rPr>
+              <w:lastRenderedPageBreak/>
               <w:t>iuÉU</w:t>
             </w:r>
             <w:r>
@@ -24990,6 +25917,7 @@
                 <w:sz w:val="28"/>
                 <w:szCs w:val="28"/>
               </w:rPr>
+              <w:lastRenderedPageBreak/>
               <w:t>(extra “Na” deleted</w:t>
             </w:r>
             <w:r>
@@ -25026,6 +25954,7 @@
                 <w:sz w:val="28"/>
                 <w:szCs w:val="28"/>
               </w:rPr>
+              <w:lastRenderedPageBreak/>
               <w:t>TB 3.10.3.1</w:t>
             </w:r>
           </w:p>
@@ -25253,7 +26182,6 @@
                 <w:sz w:val="28"/>
                 <w:szCs w:val="28"/>
               </w:rPr>
-              <w:lastRenderedPageBreak/>
               <w:t>TB 3.10.8.1</w:t>
             </w:r>
           </w:p>
@@ -26813,6 +27741,7 @@
                 <w:bCs/>
                 <w:sz w:val="32"/>
               </w:rPr>
+              <w:lastRenderedPageBreak/>
               <w:t>swaram deleted)</w:t>
             </w:r>
           </w:p>
@@ -26845,6 +27774,7 @@
                 <w:sz w:val="28"/>
                 <w:szCs w:val="28"/>
               </w:rPr>
+              <w:lastRenderedPageBreak/>
               <w:t>TB 3.10.11.3</w:t>
             </w:r>
           </w:p>
@@ -27197,7 +28127,6 @@
                 <w:sz w:val="28"/>
                 <w:szCs w:val="28"/>
               </w:rPr>
-              <w:lastRenderedPageBreak/>
               <w:t>TB 3.10.11.7</w:t>
             </w:r>
           </w:p>
@@ -28964,6 +29893,7 @@
                 <w:sz w:val="28"/>
                 <w:szCs w:val="28"/>
               </w:rPr>
+              <w:lastRenderedPageBreak/>
               <w:t>TB 3.11.2.2</w:t>
             </w:r>
           </w:p>
@@ -29467,7 +30397,6 @@
                 <w:sz w:val="28"/>
                 <w:szCs w:val="28"/>
               </w:rPr>
-              <w:lastRenderedPageBreak/>
               <w:t>TB 3.11</w:t>
             </w:r>
             <w:r>
@@ -31075,6 +32004,7 @@
                 <w:sz w:val="28"/>
                 <w:szCs w:val="28"/>
               </w:rPr>
+              <w:lastRenderedPageBreak/>
               <w:t>TB 3.12.8.3</w:t>
             </w:r>
           </w:p>
@@ -31736,7 +32666,6 @@
           <w:szCs w:val="32"/>
           <w:u w:val="single"/>
         </w:rPr>
-        <w:lastRenderedPageBreak/>
         <w:t>TaittirIya BrAhmaNam</w:t>
       </w:r>
       <w:r>
@@ -32576,6 +33505,7 @@
                 <w:sz w:val="36"/>
                 <w:szCs w:val="36"/>
               </w:rPr>
+              <w:lastRenderedPageBreak/>
               <w:t>1</w:t>
             </w:r>
             <w:r>
@@ -32614,6 +33544,7 @@
                 <w:sz w:val="44"/>
                 <w:szCs w:val="40"/>
               </w:rPr>
+              <w:lastRenderedPageBreak/>
               <w:t xml:space="preserve">mÉýhÉïÇ </w:t>
             </w:r>
             <w:r>
@@ -32774,7 +33705,6 @@
           <w:szCs w:val="32"/>
           <w:u w:val="single"/>
         </w:rPr>
-        <w:lastRenderedPageBreak/>
         <w:t>TaittirIya Br</w:t>
       </w:r>
       <w:r>
@@ -33827,6 +34757,7 @@
                 <w:sz w:val="28"/>
                 <w:szCs w:val="28"/>
               </w:rPr>
+              <w:lastRenderedPageBreak/>
               <w:t>(paata bhedam – Swaram marking)</w:t>
             </w:r>
           </w:p>
@@ -33850,6 +34781,7 @@
                 <w:sz w:val="40"/>
                 <w:szCs w:val="40"/>
               </w:rPr>
+              <w:lastRenderedPageBreak/>
               <w:t>r</w:t>
             </w:r>
             <w:r>
@@ -33885,6 +34817,7 @@
                 <w:sz w:val="28"/>
                 <w:szCs w:val="28"/>
               </w:rPr>
+              <w:lastRenderedPageBreak/>
               <w:t>(in pada Paatam, ‘ya’ of yat does not get anudAttam. So anudAttam under ‘dda’ seems more appropriate</w:t>
             </w:r>
             <w:r>
@@ -33927,6 +34860,7 @@
                 <w:sz w:val="28"/>
                 <w:szCs w:val="28"/>
               </w:rPr>
+              <w:lastRenderedPageBreak/>
               <w:t xml:space="preserve">3-7-3-7 - </w:t>
             </w:r>
             <w:r>
@@ -34085,7 +35019,6 @@
                 <w:sz w:val="28"/>
                 <w:szCs w:val="28"/>
               </w:rPr>
-              <w:lastRenderedPageBreak/>
               <w:t xml:space="preserve">3-7-5-11 - </w:t>
             </w:r>
             <w:r>
@@ -35188,6 +36121,7 @@
                 <w:sz w:val="28"/>
                 <w:szCs w:val="28"/>
               </w:rPr>
+              <w:lastRenderedPageBreak/>
               <w:t>3.7.9.4 Dasini 99</w:t>
             </w:r>
           </w:p>
@@ -35517,7 +36451,6 @@
                 <w:sz w:val="28"/>
                 <w:szCs w:val="28"/>
               </w:rPr>
-              <w:lastRenderedPageBreak/>
               <w:t xml:space="preserve">3-7-11-2 </w:t>
             </w:r>
             <w:r>
@@ -36601,6 +37534,7 @@
                 <w:sz w:val="28"/>
                 <w:szCs w:val="28"/>
               </w:rPr>
+              <w:lastRenderedPageBreak/>
               <w:t xml:space="preserve">3-8-4-1 </w:t>
             </w:r>
             <w:r>
@@ -36781,7 +37715,6 @@
                 <w:sz w:val="28"/>
                 <w:szCs w:val="28"/>
               </w:rPr>
-              <w:lastRenderedPageBreak/>
               <w:t xml:space="preserve">3-8-4-3 </w:t>
             </w:r>
             <w:r>
@@ -37616,6 +38549,7 @@
                 <w:sz w:val="28"/>
                 <w:szCs w:val="28"/>
               </w:rPr>
+              <w:lastRenderedPageBreak/>
               <w:t>Improved Sound representation</w:t>
             </w:r>
           </w:p>
@@ -38002,7 +38936,6 @@
                 <w:szCs w:val="44"/>
                 <w:lang w:bidi="ml-IN"/>
               </w:rPr>
-              <w:lastRenderedPageBreak/>
               <w:t>ÌmÉiÉ×ýqÉÉ</w:t>
             </w:r>
             <w:r>
@@ -38118,7 +39051,6 @@
                 <w:szCs w:val="28"/>
                 <w:lang w:bidi="ta-IN"/>
               </w:rPr>
-              <w:lastRenderedPageBreak/>
               <w:t xml:space="preserve">If the letter before </w:t>
             </w:r>
             <w:r>
@@ -38183,18 +39115,7 @@
                 <w:szCs w:val="28"/>
                 <w:lang w:bidi="ta-IN"/>
               </w:rPr>
-              <w:t xml:space="preserve">  in lower </w:t>
-            </w:r>
-            <w:r>
-              <w:rPr>
-                <w:rFonts w:cs="Arial"/>
-                <w:bCs/>
-                <w:sz w:val="28"/>
-                <w:szCs w:val="28"/>
-                <w:lang w:bidi="ta-IN"/>
-              </w:rPr>
-              <w:lastRenderedPageBreak/>
-              <w:t>note or pause as per your Guru’s teachings. “</w:t>
+              <w:t xml:space="preserve">  in lower note or pause as per your Guru’s teachings. “</w:t>
             </w:r>
             <w:r>
               <w:rPr>

</xml_diff>